<commit_message>
Update Formato_Sprint_1 Hernan Gomez.docx
</commit_message>
<xml_diff>
--- a/Sprints/Formato_Sprint_1 Hernan Gomez.docx
+++ b/Sprints/Formato_Sprint_1 Hernan Gomez.docx
@@ -11197,10 +11197,7 @@
     <w:p/>
     <w:p/>
     <w:p/>
-    <w:p>
-      <w:bookmarkStart w:id="0" w:name="_GoBack"/>
-      <w:bookmarkEnd w:id="0"/>
-    </w:p>
+    <w:p/>
     <w:tbl>
       <w:tblPr>
         <w:tblStyle w:val="Tablaconcuadrcula"/>
@@ -11418,6 +11415,58 @@
         </w:drawing>
       </w:r>
     </w:p>
+    <w:p>
+      <w:bookmarkStart w:id="0" w:name="_GoBack"/>
+      <w:r>
+        <w:rPr>
+          <w:noProof/>
+          <w:lang w:val="en-US" w:eastAsia="en-US"/>
+        </w:rPr>
+        <w:lastRenderedPageBreak/>
+        <w:drawing>
+          <wp:inline distT="0" distB="0" distL="0" distR="0" wp14:anchorId="01BD600E" wp14:editId="484AA8AA">
+            <wp:extent cx="5612130" cy="2131060"/>
+            <wp:effectExtent l="0" t="0" r="7620" b="2540"/>
+            <wp:docPr id="5" name="Imagen 5"/>
+            <wp:cNvGraphicFramePr>
+              <a:graphicFrameLocks xmlns:a="http://schemas.openxmlformats.org/drawingml/2006/main" noChangeAspect="1"/>
+            </wp:cNvGraphicFramePr>
+            <a:graphic xmlns:a="http://schemas.openxmlformats.org/drawingml/2006/main">
+              <a:graphicData uri="http://schemas.openxmlformats.org/drawingml/2006/picture">
+                <pic:pic xmlns:pic="http://schemas.openxmlformats.org/drawingml/2006/picture">
+                  <pic:nvPicPr>
+                    <pic:cNvPr id="5" name="Captura.JPG"/>
+                    <pic:cNvPicPr/>
+                  </pic:nvPicPr>
+                  <pic:blipFill>
+                    <a:blip r:embed="rId14">
+                      <a:extLst>
+                        <a:ext uri="{28A0092B-C50C-407E-A947-70E740481C1C}">
+                          <a14:useLocalDpi xmlns:a14="http://schemas.microsoft.com/office/drawing/2010/main" val="0"/>
+                        </a:ext>
+                      </a:extLst>
+                    </a:blip>
+                    <a:stretch>
+                      <a:fillRect/>
+                    </a:stretch>
+                  </pic:blipFill>
+                  <pic:spPr>
+                    <a:xfrm>
+                      <a:off x="0" y="0"/>
+                      <a:ext cx="5612130" cy="2131060"/>
+                    </a:xfrm>
+                    <a:prstGeom prst="rect">
+                      <a:avLst/>
+                    </a:prstGeom>
+                  </pic:spPr>
+                </pic:pic>
+              </a:graphicData>
+            </a:graphic>
+          </wp:inline>
+        </w:drawing>
+      </w:r>
+      <w:bookmarkEnd w:id="0"/>
+    </w:p>
     <w:p/>
     <w:p>
       <w:pPr>
@@ -11523,12 +11572,12 @@
     </w:p>
     <w:p/>
     <w:sectPr>
-      <w:headerReference w:type="even" r:id="rId14"/>
-      <w:headerReference w:type="default" r:id="rId15"/>
-      <w:footerReference w:type="even" r:id="rId16"/>
-      <w:footerReference w:type="default" r:id="rId17"/>
-      <w:headerReference w:type="first" r:id="rId18"/>
-      <w:footerReference w:type="first" r:id="rId19"/>
+      <w:headerReference w:type="even" r:id="rId15"/>
+      <w:headerReference w:type="default" r:id="rId16"/>
+      <w:footerReference w:type="even" r:id="rId17"/>
+      <w:footerReference w:type="default" r:id="rId18"/>
+      <w:headerReference w:type="first" r:id="rId19"/>
+      <w:footerReference w:type="first" r:id="rId20"/>
       <w:pgSz w:w="12240" w:h="15840"/>
       <w:pgMar w:top="1417" w:right="1701" w:bottom="1417" w:left="1701" w:header="708" w:footer="708" w:gutter="0"/>
       <w:cols w:space="708"/>
@@ -11713,7 +11762,7 @@
         <v:path o:extrusionok="f" gradientshapeok="t" o:connecttype="rect"/>
         <o:lock v:ext="edit" aspectratio="t"/>
       </v:shapetype>
-      <v:shape id="_x0000_i1028" type="#_x0000_t75" style="width:384pt;height:384pt" o:bullet="t">
+      <v:shape id="_x0000_i1030" type="#_x0000_t75" style="width:384pt;height:384pt" o:bullet="t">
         <v:imagedata r:id="rId1" o:title="icono"/>
       </v:shape>
     </w:pict>

</xml_diff>